<commit_message>
Update Relatório de Aprimoramento do Modelo de dados da OBM e Portal OBM.docx
</commit_message>
<xml_diff>
--- a/Entregaveis/1.RepositorioSemantico/Terminologias/OBM/Relatorio_Aprimoramento_OBM/Relatório de Aprimoramento do Modelo de dados da OBM e Portal OBM.docx
+++ b/Entregaveis/1.RepositorioSemantico/Terminologias/OBM/Relatorio_Aprimoramento_OBM/Relatório de Aprimoramento do Modelo de dados da OBM e Portal OBM.docx
@@ -345,12 +345,14 @@
             <w:pPr>
               <w:pStyle w:val="TableContents"/>
             </w:pPr>
+            <w:proofErr w:type="spellStart"/>
             <w:r>
               <w:rPr>
                 <w:highlight w:val="yellow"/>
               </w:rPr>
               <w:t>xx</w:t>
             </w:r>
+            <w:proofErr w:type="spellEnd"/>
             <w:r>
               <w:t>/12/2022 a 31/12/2023</w:t>
             </w:r>
@@ -634,6 +636,9 @@
             <w:pPr>
               <w:pStyle w:val="TableContents"/>
             </w:pPr>
+            <w:r>
+              <w:t>21/11/2023</w:t>
+            </w:r>
           </w:p>
         </w:tc>
         <w:tc>
@@ -935,10 +940,12 @@
         <w:t xml:space="preserve">Este documento </w:t>
       </w:r>
       <w:r>
-        <w:t>descreve as alterações necessária</w:t>
+        <w:t>sugere ajustes</w:t>
       </w:r>
+      <w:bookmarkStart w:id="5" w:name="_GoBack"/>
+      <w:bookmarkEnd w:id="5"/>
       <w:r>
-        <w:t>s no modelo de dados da OBM e</w:t>
+        <w:t xml:space="preserve"> no modelo de dados da OBM e</w:t>
       </w:r>
       <w:r>
         <w:t xml:space="preserve"> portal da OBM para incorporar melhorias identificadas </w:t>
@@ -953,7 +960,17 @@
         <w:t>disponíveis na base da CMED referentes ao elenco Hórus</w:t>
       </w:r>
       <w:r>
-        <w:t xml:space="preserve"> de maio/2023. </w:t>
+        <w:t xml:space="preserve"> de maio/2023.</w:t>
+      </w:r>
+    </w:p>
+    <w:p>
+      <w:pPr>
+        <w:spacing w:before="120" w:after="120"/>
+        <w:ind w:firstLine="709"/>
+        <w:contextualSpacing/>
+      </w:pPr>
+      <w:r>
+        <w:t xml:space="preserve"> </w:t>
       </w:r>
     </w:p>
     <w:p>
@@ -968,13 +985,13 @@
           <w:szCs w:val="24"/>
         </w:rPr>
       </w:pPr>
-      <w:bookmarkStart w:id="5" w:name="_Toc9864520"/>
-      <w:bookmarkStart w:id="6" w:name="_Toc7687040"/>
-      <w:bookmarkStart w:id="7" w:name="_Toc37234767"/>
-      <w:bookmarkStart w:id="8" w:name="_Toc37932356"/>
-      <w:bookmarkStart w:id="9" w:name="_Toc522612861"/>
-      <w:bookmarkStart w:id="10" w:name="_Toc45009408"/>
-      <w:bookmarkEnd w:id="5"/>
+      <w:bookmarkStart w:id="6" w:name="_Toc9864520"/>
+      <w:bookmarkStart w:id="7" w:name="_Toc7687040"/>
+      <w:bookmarkStart w:id="8" w:name="_Toc37234767"/>
+      <w:bookmarkStart w:id="9" w:name="_Toc37932356"/>
+      <w:bookmarkStart w:id="10" w:name="_Toc522612861"/>
+      <w:bookmarkStart w:id="11" w:name="_Toc45009408"/>
+      <w:bookmarkEnd w:id="6"/>
       <w:r>
         <w:rPr>
           <w:rFonts w:asciiTheme="minorHAnsi" w:hAnsiTheme="minorHAnsi" w:cstheme="minorHAnsi"/>
@@ -985,11 +1002,11 @@
         <w:t>Público alvo</w:t>
       </w:r>
       <w:bookmarkEnd w:id="4"/>
-      <w:bookmarkEnd w:id="6"/>
       <w:bookmarkEnd w:id="7"/>
       <w:bookmarkEnd w:id="8"/>
       <w:bookmarkEnd w:id="9"/>
       <w:bookmarkEnd w:id="10"/>
+      <w:bookmarkEnd w:id="11"/>
     </w:p>
     <w:p>
       <w:pPr>
@@ -997,7 +1014,7 @@
         <w:ind w:firstLine="709"/>
         <w:contextualSpacing/>
       </w:pPr>
-      <w:bookmarkStart w:id="11" w:name="_Toc531614287"/>
+      <w:bookmarkStart w:id="12" w:name="_Toc531614287"/>
       <w:r>
         <w:t xml:space="preserve">Analistas e desenvolvedores </w:t>
       </w:r>
@@ -1010,6 +1027,13 @@
     </w:p>
     <w:p>
       <w:pPr>
+        <w:spacing w:before="120" w:after="120"/>
+        <w:ind w:firstLine="709"/>
+        <w:contextualSpacing/>
+      </w:pPr>
+    </w:p>
+    <w:p>
+      <w:pPr>
         <w:pStyle w:val="Ttulo1"/>
         <w:rPr>
           <w:rFonts w:asciiTheme="minorHAnsi" w:hAnsiTheme="minorHAnsi" w:cstheme="minorHAnsi"/>
@@ -1018,11 +1042,11 @@
           <w:szCs w:val="24"/>
         </w:rPr>
       </w:pPr>
-      <w:bookmarkStart w:id="12" w:name="_Toc7687041"/>
-      <w:bookmarkStart w:id="13" w:name="_Toc37234768"/>
-      <w:bookmarkStart w:id="14" w:name="_Toc37932357"/>
-      <w:bookmarkStart w:id="15" w:name="_Toc522612862"/>
-      <w:bookmarkStart w:id="16" w:name="_Toc45009409"/>
+      <w:bookmarkStart w:id="13" w:name="_Toc7687041"/>
+      <w:bookmarkStart w:id="14" w:name="_Toc37234768"/>
+      <w:bookmarkStart w:id="15" w:name="_Toc37932357"/>
+      <w:bookmarkStart w:id="16" w:name="_Toc522612862"/>
+      <w:bookmarkStart w:id="17" w:name="_Toc45009409"/>
       <w:r>
         <w:rPr>
           <w:rFonts w:asciiTheme="minorHAnsi" w:hAnsiTheme="minorHAnsi" w:cstheme="minorHAnsi"/>
@@ -1032,12 +1056,12 @@
         </w:rPr>
         <w:t>Introdução</w:t>
       </w:r>
-      <w:bookmarkEnd w:id="11"/>
       <w:bookmarkEnd w:id="12"/>
       <w:bookmarkEnd w:id="13"/>
       <w:bookmarkEnd w:id="14"/>
       <w:bookmarkEnd w:id="15"/>
       <w:bookmarkEnd w:id="16"/>
+      <w:bookmarkEnd w:id="17"/>
     </w:p>
     <w:p/>
     <w:p>
@@ -1045,369 +1069,29 @@
         <w:ind w:firstLine="709"/>
       </w:pPr>
       <w:r>
-        <w:t xml:space="preserve">Esse projeto consistiu em realizar a atualização da </w:t>
+        <w:t xml:space="preserve">O projeto “Promoção da Interconectividade em Saúde como apoio a Estratégia de Saúde Digital para o Brasil” </w:t>
       </w:r>
       <w:r>
-        <w:t xml:space="preserve">OBM para o elenco Hórus de maio/23 para que o Sistema eSUS-AB/PEC possa consumir esta base. </w:t>
+        <w:t xml:space="preserve">consiste em uma das entregas em realizar a atualização da </w:t>
       </w:r>
       <w:r>
-        <w:t xml:space="preserve">Durante o período de </w:t>
+        <w:t xml:space="preserve">OBM para o elenco Hórus de maio/23 para que o Sistema </w:t>
       </w:r>
+      <w:proofErr w:type="spellStart"/>
       <w:r>
-        <w:t xml:space="preserve">atualização da OBM </w:t>
+        <w:t>eSUS</w:t>
       </w:r>
+      <w:proofErr w:type="spellEnd"/>
       <w:r>
-        <w:t xml:space="preserve">que incluía </w:t>
+        <w:t xml:space="preserve">-AB/PEC possa consumir esta base. Incluir na atualização da OBM todos os produtos medicinais disponíveis na base da CMED referentes ao elenco Hórus, ou seja, os componentes VMPP, AMP e </w:t>
       </w:r>
+      <w:proofErr w:type="spellStart"/>
       <w:r>
-        <w:t xml:space="preserve">todos os produtos </w:t>
+        <w:t>AMPPs</w:t>
       </w:r>
+      <w:proofErr w:type="spellEnd"/>
       <w:r>
-        <w:t xml:space="preserve">VMP, </w:t>
-      </w:r>
-      <w:r>
-        <w:t>VMPP, AMP e AMPPs na base da OBM</w:t>
-      </w:r>
-      <w:r>
-        <w:t xml:space="preserve"> foram identificadas.........</w:t>
-      </w:r>
-      <w:bookmarkStart w:id="17" w:name="_GoBack"/>
-      <w:bookmarkEnd w:id="17"/>
-    </w:p>
-    <w:p>
-      <w:pPr>
-        <w:ind w:firstLine="0"/>
-      </w:pPr>
-    </w:p>
-    <w:p>
-      <w:pPr>
-        <w:ind w:firstLine="0"/>
-      </w:pPr>
-    </w:p>
-    <w:p>
-      <w:pPr>
-        <w:ind w:firstLine="0"/>
-      </w:pPr>
-      <w:r>
-        <w:t xml:space="preserve">O Hospital Sírio-Libanês conta com a experiência na condução do projeto PROADI-SUS “Terminologias de Medicamentos e Boas Práticas para uso em Sistemas de Prescrição Eletrônica”, o qual quando implantado, contribuirá  para o aumento da segurança do paciente no processo de medicação por meio da padronização das Terminologias de Medicamentos por meio da Ontologia Brasileira de Medicamentos (OBM), da definição das regras e boas práticas para a sua implementação nos sistemas de prescrição eletrônica. O projeto foi desenvolvido pela área de Informática Clínica do HSL juntamente com o Ministério da Saúde – por meio do Departamento de Regulação, Avaliação e Controle de Sistemas (DRAC), do Departamento de Informática do SUS (MS/DATASUS) – e parceiros da área de tecnologia da informação, entre janeiro de 2016 e dezembro de 2017. </w:t>
-      </w:r>
-    </w:p>
-    <w:p/>
-    <w:p/>
-    <w:p>
-      <w:pPr>
-        <w:pStyle w:val="PargrafodaLista"/>
-      </w:pPr>
-      <w:r>
-        <w:rPr>
-          <w:b/>
-          <w:bCs/>
-        </w:rPr>
-        <w:t>Atualização da Base de Dados da Ontologia Brasileira de Medicamentos</w:t>
-      </w:r>
-      <w:r>
-        <w:rPr>
-          <w:b/>
-          <w:bCs/>
-        </w:rPr>
-        <w:t xml:space="preserve"> (OBM)</w:t>
-      </w:r>
-      <w:r>
-        <w:t xml:space="preserve">: </w:t>
-      </w:r>
-      <w:r>
-        <w:t xml:space="preserve">Atualizar a OBM para o elenco Hórus de maio/23 para que o Sistema eSUS-AB/PEC possa </w:t>
-      </w:r>
-      <w:r>
-        <w:lastRenderedPageBreak/>
-        <w:t>consumir esta base</w:t>
-      </w:r>
-      <w:r>
-        <w:t xml:space="preserve">. </w:t>
-      </w:r>
-      <w:r>
-        <w:t>Incluir na atualização da OBM todos os produtos medicinais disponíveis na base da CMED referentes ao elenco Hórus, ou seja, os componentes VMPP</w:t>
-      </w:r>
-      <w:r>
-        <w:t>,</w:t>
-      </w:r>
-      <w:r>
-        <w:t xml:space="preserve"> AMP e AMPPs na base da OBM.5. Definição dos perfis IPS HL7 FHIR para os componentes de Imunização, Exames, Alergias/</w:t>
-      </w:r>
-      <w:r>
-        <w:t>Reações</w:t>
-      </w:r>
-      <w:r>
-        <w:t xml:space="preserve"> Adversas e Medicamentos para a composição do Guia de Implementação (GI)</w:t>
-      </w:r>
-      <w:r>
-        <w:t xml:space="preserve"> </w:t>
-      </w:r>
-      <w:r>
-        <w:t>IPS Brasil. Na falta de modelo lógico na RNDS para o componente</w:t>
-      </w:r>
-      <w:r>
-        <w:t>,</w:t>
-      </w:r>
-      <w:r>
-        <w:t xml:space="preserve"> este será proposto pelo projeto.</w:t>
-      </w:r>
-    </w:p>
-    <w:p/>
-    <w:p>
-      <w:pPr>
-        <w:pStyle w:val="SemEspaamento"/>
-        <w:spacing w:line="276" w:lineRule="auto"/>
-        <w:jc w:val="both"/>
-        <w:rPr>
-          <w:rFonts w:ascii="Arial" w:eastAsia="Arial" w:hAnsi="Arial" w:cs="Arial"/>
-          <w:b/>
-          <w:bCs/>
-        </w:rPr>
-      </w:pPr>
-    </w:p>
-    <w:p>
-      <w:pPr>
-        <w:pStyle w:val="PargrafodaLista"/>
-        <w:numPr>
-          <w:ilvl w:val="0"/>
-          <w:numId w:val="21"/>
-        </w:numPr>
-        <w:rPr>
-          <w:rStyle w:val="nfase"/>
-        </w:rPr>
-      </w:pPr>
-      <w:r>
-        <w:rPr>
-          <w:rStyle w:val="nfase"/>
-        </w:rPr>
-        <w:t>OBJETIVOS DO PROJETO</w:t>
-      </w:r>
-    </w:p>
-    <w:p>
-      <w:pPr>
-        <w:pStyle w:val="PargrafodaLista"/>
-        <w:numPr>
-          <w:ilvl w:val="0"/>
-          <w:numId w:val="26"/>
-        </w:numPr>
-        <w:ind w:left="360" w:firstLine="0"/>
-      </w:pPr>
-      <w:r>
-        <w:t>Atualizar a Base de Dados da Ontologia Brasileira de Medicamentos, com a inclusão de todos os produtos medicinais disponíveis na base da Câmara de Regulação do Mercado de Medicamentos (CMED) de maio de 2023 referentes ao elenco Hórus de maio de 2023 (componentes VTM, VMP, AMP e AMPPs);</w:t>
-      </w:r>
-    </w:p>
-    <w:p>
-      <w:pPr>
-        <w:pStyle w:val="SemEspaamento"/>
-      </w:pPr>
-    </w:p>
-    <w:p>
-      <w:pPr>
-        <w:pStyle w:val="SemEspaamento"/>
-      </w:pPr>
-    </w:p>
-    <w:p>
-      <w:pPr>
-        <w:rPr>
-          <w:rFonts w:eastAsia="Calibri" w:cs="Times New Roman"/>
-        </w:rPr>
-      </w:pPr>
-    </w:p>
-    <w:p>
-      <w:pPr>
-        <w:ind w:firstLine="0"/>
-        <w:rPr>
-          <w:rStyle w:val="nfase"/>
-        </w:rPr>
-      </w:pPr>
-    </w:p>
-    <w:p>
-      <w:pPr>
-        <w:ind w:firstLine="0"/>
-      </w:pPr>
-      <w:r>
-        <w:rPr>
-          <w:rStyle w:val="nfase"/>
-        </w:rPr>
-        <w:t xml:space="preserve">Atividade 1.4 </w:t>
-      </w:r>
-      <w:r>
-        <w:rPr>
-          <w:rStyle w:val="nfase"/>
-        </w:rPr>
-        <w:t xml:space="preserve">– </w:t>
-      </w:r>
-      <w:r>
-        <w:rPr>
-          <w:rStyle w:val="nfase"/>
-        </w:rPr>
-        <w:t>Atualizar a OBM com o elenco de medicamentos da lista Hórus e respectivos produtos medicinais conforme base da CMED atualizada até maio</w:t>
-      </w:r>
-      <w:r>
-        <w:rPr>
-          <w:rStyle w:val="nfase"/>
-        </w:rPr>
-        <w:t>/</w:t>
-      </w:r>
-      <w:r>
-        <w:rPr>
-          <w:rStyle w:val="nfase"/>
-        </w:rPr>
-        <w:t>23</w:t>
-      </w:r>
-      <w:r>
-        <w:rPr>
-          <w:rStyle w:val="nfase"/>
-        </w:rPr>
-        <w:t xml:space="preserve">: </w:t>
-      </w:r>
-      <w:r>
-        <w:rPr>
-          <w:rStyle w:val="nfase"/>
-        </w:rPr>
-        <w:t xml:space="preserve"> </w:t>
-      </w:r>
-      <w:r>
-        <w:t>Esta atividade consiste na atualização da base de Ontologia Brasileira</w:t>
-      </w:r>
-      <w:r>
-        <w:t xml:space="preserve"> de Medicamentos nos componentes VTM, VMP, VMPP, AMP e AMPP para todos os medicamentos da Base Hórus de maio 2023 com os respectivos produtos medicinais </w:t>
-      </w:r>
-      <w:r>
-        <w:t>que constam n</w:t>
-      </w:r>
-      <w:r>
-        <w:t xml:space="preserve">a </w:t>
-      </w:r>
-      <w:r>
-        <w:t>Câmara de Regulação do Mercado de Medicamentos (</w:t>
-      </w:r>
-      <w:r>
-        <w:rPr>
-          <w:i/>
-          <w:iCs/>
-        </w:rPr>
-        <w:t>CMED</w:t>
-      </w:r>
-      <w:r>
-        <w:t>)</w:t>
-      </w:r>
-      <w:r>
-        <w:t xml:space="preserve"> atualizados até maio 2023. Esta</w:t>
-      </w:r>
-      <w:r>
-        <w:t xml:space="preserve"> atividade é essencial para que se possa no futuro gerar o bloco de Medicamentos do IPS Brasil.  Com esta atualização da base da Ontologia Brasileira de Medicamentos </w:t>
-      </w:r>
-      <w:r>
-        <w:t xml:space="preserve">será possível, por </w:t>
-      </w:r>
-      <w:r>
-        <w:t>exemplo, que</w:t>
-      </w:r>
-      <w:r>
-        <w:t xml:space="preserve"> o Prontuário Eletrônico do Cidadão (PEC) consuma os dados atualizados</w:t>
-      </w:r>
-      <w:r>
-        <w:t xml:space="preserve">. Adicionalmente, </w:t>
-      </w:r>
-      <w:r>
-        <w:t xml:space="preserve">será possível atualizar </w:t>
-      </w:r>
-      <w:r>
-        <w:t>os code</w:t>
-      </w:r>
-      <w:r>
-        <w:t xml:space="preserve"> </w:t>
-      </w:r>
-      <w:r>
-        <w:t>systems</w:t>
-      </w:r>
-      <w:r>
-        <w:t>:</w:t>
-      </w:r>
-      <w:r>
-        <w:t xml:space="preserve"> </w:t>
-      </w:r>
-      <w:r>
-        <w:t xml:space="preserve"> </w:t>
-      </w:r>
-      <w:r>
-        <w:t> </w:t>
-      </w:r>
-      <w:r>
-        <w:t>Terminologia de Produto Medicinal Comercial com Apresentação (AMPP) na Agência Nacional de Vigilância Sanitária (Anvisa)</w:t>
-      </w:r>
-      <w:r>
-        <w:t xml:space="preserve">, </w:t>
-      </w:r>
-      <w:r>
-        <w:t>Terminologia de Produto Medicinal Comercial com Apresentação (AMPP) na Ontologia Brasileira de Medicamentos (OBM)</w:t>
-      </w:r>
-      <w:r>
-        <w:t xml:space="preserve"> e</w:t>
-      </w:r>
-      <w:r>
-        <w:t xml:space="preserve"> </w:t>
-      </w:r>
-      <w:r>
-        <w:t>Terminologia de Produto Medicinal Virtual (VMP) na Ontologia Brasileira de Medicamentos (OBM)</w:t>
-      </w:r>
-      <w:r>
-        <w:t xml:space="preserve"> disponíveis em </w:t>
-      </w:r>
-      <w:hyperlink r:id="rId11" w:history="1">
-        <w:r>
-          <w:rPr>
-            <w:rStyle w:val="Hyperlink"/>
-            <w:rFonts w:asciiTheme="minorHAnsi" w:hAnsiTheme="minorHAnsi"/>
-            <w:sz w:val="20"/>
-            <w:szCs w:val="20"/>
-          </w:rPr>
-          <w:t>https://simplifier.net/redenacionaldedadosemsaude/04e15b9e-7dc5-4455-ae70-d3f8e677b7f8</w:t>
-        </w:r>
-      </w:hyperlink>
-    </w:p>
-    <w:p/>
-    <w:p>
-      <w:pPr>
-        <w:ind w:firstLine="0"/>
-        <w:rPr>
-          <w:color w:val="000000"/>
-        </w:rPr>
-      </w:pPr>
-      <w:r>
-        <w:rPr>
-          <w:rStyle w:val="nfase"/>
-        </w:rPr>
-        <w:t>Marco M.</w:t>
-      </w:r>
-      <w:r>
-        <w:rPr>
-          <w:rStyle w:val="nfase"/>
-        </w:rPr>
-        <w:t>2</w:t>
-      </w:r>
-      <w:r>
-        <w:rPr>
-          <w:rStyle w:val="nfase"/>
-        </w:rPr>
-        <w:t xml:space="preserve">: </w:t>
-      </w:r>
-      <w:r>
-        <w:t>E</w:t>
-      </w:r>
-      <w:r>
-        <w:t>ntrega da base da Ontologia Brasileira de Medicamentos atualizada até data-base maio/2023 com componentes do Hórus</w:t>
-      </w:r>
-      <w:r>
-        <w:t xml:space="preserve"> e respectivos produtos medicinais descritos na CMED até maio/</w:t>
-      </w:r>
-      <w:r>
-        <w:t>20</w:t>
-      </w:r>
-      <w:r>
-        <w:t>23</w:t>
+        <w:t xml:space="preserve"> na base da OBM</w:t>
       </w:r>
       <w:r>
         <w:t>.</w:t>
@@ -1415,21 +1099,50 @@
     </w:p>
     <w:p>
       <w:pPr>
-        <w:ind w:firstLine="0"/>
-      </w:pPr>
+        <w:ind w:firstLine="709"/>
+      </w:pPr>
+      <w:r>
+        <w:t xml:space="preserve">Esse projeto contribuirá </w:t>
+      </w:r>
+      <w:r>
+        <w:t>para o aumento da segurança do paciente no processo de medicação por meio da padronização das Terminologias de Medicamentos por meio da Ontologia Brasileira de Medicamentos (OBM)</w:t>
+      </w:r>
+      <w:r>
+        <w:t>,</w:t>
+      </w:r>
+      <w:r>
+        <w:t xml:space="preserve"> </w:t>
+      </w:r>
+      <w:r>
+        <w:t xml:space="preserve">da definição das regras e boas práticas para a sua implementação nos sistemas de prescrição eletrônica. O projeto foi desenvolvido pela área de Informática Clínica do HSL juntamente com o Ministério da Saúde – por meio do Departamento de Regulação, Avaliação e Controle de Sistemas (DRAC), do Departamento de Informática do SUS (MS/DATASUS) – e parceiros da área de tecnologia da informação, entre janeiro de 2016 e dezembro de 2017. </w:t>
+      </w:r>
     </w:p>
     <w:p>
       <w:pPr>
-        <w:jc w:val="center"/>
-        <w:rPr>
-          <w:sz w:val="18"/>
-          <w:szCs w:val="18"/>
-        </w:rPr>
-      </w:pPr>
+        <w:ind w:firstLine="709"/>
+      </w:pPr>
+      <w:r>
+        <w:t xml:space="preserve">Durante o período de </w:t>
+      </w:r>
+      <w:r>
+        <w:t>atualização da OBM foram encontradas</w:t>
+      </w:r>
     </w:p>
+    <w:p>
+      <w:pPr>
+        <w:ind w:firstLine="0"/>
+      </w:pPr>
+    </w:p>
+    <w:p>
+      <w:pPr>
+        <w:ind w:firstLine="0"/>
+      </w:pPr>
+    </w:p>
+    <w:p/>
+    <w:p/>
     <w:sectPr>
-      <w:headerReference w:type="default" r:id="rId12"/>
-      <w:footerReference w:type="default" r:id="rId13"/>
+      <w:headerReference w:type="default" r:id="rId11"/>
+      <w:footerReference w:type="default" r:id="rId12"/>
       <w:pgSz w:w="11906" w:h="16838"/>
       <w:pgMar w:top="1908" w:right="1701" w:bottom="1134" w:left="1701" w:header="426" w:footer="709" w:gutter="0"/>
       <w:cols w:space="708"/>
@@ -1720,7 +1433,7 @@
               <w:szCs w:val="14"/>
               <w:shd w:val="clear" w:color="auto" w:fill="E6E6E6"/>
             </w:rPr>
-            <w:t>4</w:t>
+            <w:t>3</w:t>
           </w:r>
           <w:r>
             <w:rPr>
@@ -1785,7 +1498,7 @@
               <w:szCs w:val="14"/>
               <w:shd w:val="clear" w:color="auto" w:fill="E6E6E6"/>
             </w:rPr>
-            <w:t>6</w:t>
+            <w:t>4</w:t>
           </w:r>
           <w:r>
             <w:rPr>
@@ -10630,7 +10343,7 @@
 </file>
 
 <file path=customXml/itemProps4.xml><?xml version="1.0" encoding="utf-8"?>
-<ds:datastoreItem xmlns:ds="http://schemas.openxmlformats.org/officeDocument/2006/customXml" ds:itemID="{50F032DE-654D-4770-92DD-006D0FDF3EEA}">
+<ds:datastoreItem xmlns:ds="http://schemas.openxmlformats.org/officeDocument/2006/customXml" ds:itemID="{994AB564-1B8E-4DA3-9775-3607FAA54878}">
   <ds:schemaRefs>
     <ds:schemaRef ds:uri="http://schemas.openxmlformats.org/officeDocument/2006/bibliography"/>
   </ds:schemaRefs>

</xml_diff>